<commit_message>
revised CAV rebuttal letter
Signed-off-by: Lucas Cordeiro <lucasccordeiro@gmail.com>
</commit_message>
<xml_diff>
--- a/Tex/CAV2019/cav-rebuttal.docx
+++ b/Tex/CAV2019/cav-rebuttal.docx
@@ -19,101 +19,142 @@
           <w:sz w:val="24"/>
           <w:szCs w:val="24"/>
         </w:rPr>
-        <w:t>We thank the reviewers for their</w:t>
+        <w:t>We th</w:t>
+      </w:r>
+      <w:r>
+        <w:rPr>
+          <w:color w:val="0E101A"/>
+          <w:sz w:val="24"/>
+          <w:szCs w:val="24"/>
+        </w:rPr>
+        <w:t>ank the reviewers for their</w:t>
+      </w:r>
+      <w:r>
+        <w:rPr>
+          <w:color w:val="0E101A"/>
+          <w:sz w:val="24"/>
+          <w:szCs w:val="24"/>
+        </w:rPr>
+        <w:t xml:space="preserve"> positive and detailed comments. We split our rebuttal letter into two parts; the first part identifies some factual errors in reviews 3 and 4, while the second part responds to some specific queries raised in the </w:t>
+      </w:r>
+      <w:r>
+        <w:rPr>
+          <w:color w:val="0E101A"/>
+          <w:sz w:val="24"/>
+          <w:szCs w:val="24"/>
+        </w:rPr>
+        <w:t>reviews.</w:t>
+      </w:r>
+    </w:p>
+    <w:p>
+      <w:pPr>
+        <w:pStyle w:val="NormalWeb"/>
+        <w:spacing w:before="0" w:beforeAutospacing="0" w:after="0" w:afterAutospacing="0"/>
+        <w:jc w:val="both"/>
+        <w:rPr>
+          <w:color w:val="0E101A"/>
+          <w:sz w:val="24"/>
+          <w:szCs w:val="24"/>
+        </w:rPr>
+      </w:pPr>
+      <w:r>
+        <w:rPr>
+          <w:color w:val="0E101A"/>
+          <w:sz w:val="24"/>
+          <w:szCs w:val="24"/>
+        </w:rPr>
+        <w:t> </w:t>
+      </w:r>
+    </w:p>
+    <w:p>
+      <w:pPr>
+        <w:pStyle w:val="NormalWeb"/>
+        <w:spacing w:before="0" w:beforeAutospacing="0" w:after="0" w:afterAutospacing="0"/>
+        <w:jc w:val="both"/>
+        <w:rPr>
+          <w:color w:val="0E101A"/>
+          <w:sz w:val="24"/>
+          <w:szCs w:val="24"/>
+        </w:rPr>
+      </w:pPr>
+      <w:r>
+        <w:rPr>
+          <w:rStyle w:val="Strong"/>
+          <w:color w:val="0E101A"/>
+          <w:sz w:val="24"/>
+          <w:szCs w:val="24"/>
+        </w:rPr>
+        <w:t>Part I: factual errors we identified in the reviews.</w:t>
+      </w:r>
+    </w:p>
+    <w:p>
+      <w:pPr>
+        <w:pStyle w:val="NormalWeb"/>
+        <w:spacing w:before="0" w:beforeAutospacing="0" w:after="0" w:afterAutospacing="0"/>
+        <w:jc w:val="both"/>
+        <w:rPr>
+          <w:color w:val="0E101A"/>
+          <w:sz w:val="24"/>
+          <w:szCs w:val="24"/>
+        </w:rPr>
+      </w:pPr>
+      <w:r>
+        <w:rPr>
+          <w:color w:val="0E101A"/>
+          <w:sz w:val="24"/>
+          <w:szCs w:val="24"/>
+        </w:rPr>
+        <w:t> </w:t>
+      </w:r>
+    </w:p>
+    <w:p>
+      <w:pPr>
+        <w:pStyle w:val="NormalWeb"/>
+        <w:spacing w:before="0" w:beforeAutospacing="0" w:after="0" w:afterAutospacing="0"/>
+        <w:jc w:val="both"/>
+        <w:rPr>
+          <w:color w:val="0E101A"/>
+          <w:sz w:val="24"/>
+          <w:szCs w:val="24"/>
+        </w:rPr>
+      </w:pPr>
+      <w:r>
+        <w:rPr>
+          <w:rStyle w:val="Emphasis"/>
+          <w:b/>
+          <w:bCs/>
+          <w:color w:val="0E101A"/>
+          <w:sz w:val="24"/>
+          <w:szCs w:val="24"/>
+        </w:rPr>
+        <w:t>(R3)"</w:t>
+      </w:r>
+      <w:r>
+        <w:rPr>
+          <w:rStyle w:val="Emphasis"/>
+          <w:b/>
+          <w:bCs/>
+          <w:color w:val="0E101A"/>
+          <w:sz w:val="24"/>
+          <w:szCs w:val="24"/>
+        </w:rPr>
+        <w:t xml:space="preserve">…One potential reason to accept this at CAV would be if the technique involved some novelty </w:t>
+      </w:r>
+      <w:r>
+        <w:rPr>
+          <w:rStyle w:val="Emphasis"/>
+          <w:b/>
+          <w:bCs/>
+          <w:color w:val="0E101A"/>
+          <w:sz w:val="24"/>
+          <w:szCs w:val="24"/>
+        </w:rPr>
+        <w:t>at the level of the optimization algorithm</w:t>
       </w:r>
       <w:bookmarkStart w:id="0" w:name="_GoBack"/>
       <w:bookmarkEnd w:id="0"/>
       <w:r>
         <w:rPr>
-          <w:color w:val="0E101A"/>
-          <w:sz w:val="24"/>
-          <w:szCs w:val="24"/>
-        </w:rPr>
-        <w:t xml:space="preserve"> positive and detailed comments. We split our rebuttal letter into two parts; the first part identifies some factual errors in reviews 3 and 4, while the second part responds to some specific queries raised in the </w:t>
-      </w:r>
-      <w:r>
-        <w:rPr>
-          <w:color w:val="0E101A"/>
-          <w:sz w:val="24"/>
-          <w:szCs w:val="24"/>
-        </w:rPr>
-        <w:t>reviews.</w:t>
-      </w:r>
-    </w:p>
-    <w:p>
-      <w:pPr>
-        <w:pStyle w:val="NormalWeb"/>
-        <w:spacing w:before="0" w:beforeAutospacing="0" w:after="0" w:afterAutospacing="0"/>
-        <w:jc w:val="both"/>
-        <w:rPr>
-          <w:color w:val="0E101A"/>
-          <w:sz w:val="24"/>
-          <w:szCs w:val="24"/>
-        </w:rPr>
-      </w:pPr>
-      <w:r>
-        <w:rPr>
-          <w:color w:val="0E101A"/>
-          <w:sz w:val="24"/>
-          <w:szCs w:val="24"/>
-        </w:rPr>
-        <w:t> </w:t>
-      </w:r>
-    </w:p>
-    <w:p>
-      <w:pPr>
-        <w:pStyle w:val="NormalWeb"/>
-        <w:spacing w:before="0" w:beforeAutospacing="0" w:after="0" w:afterAutospacing="0"/>
-        <w:jc w:val="both"/>
-        <w:rPr>
-          <w:color w:val="0E101A"/>
-          <w:sz w:val="24"/>
-          <w:szCs w:val="24"/>
-        </w:rPr>
-      </w:pPr>
-      <w:r>
-        <w:rPr>
-          <w:rStyle w:val="Strong"/>
-          <w:color w:val="0E101A"/>
-          <w:sz w:val="24"/>
-          <w:szCs w:val="24"/>
-        </w:rPr>
-        <w:t>Part I: factual errors we identified in the reviews.</w:t>
-      </w:r>
-    </w:p>
-    <w:p>
-      <w:pPr>
-        <w:pStyle w:val="NormalWeb"/>
-        <w:spacing w:before="0" w:beforeAutospacing="0" w:after="0" w:afterAutospacing="0"/>
-        <w:jc w:val="both"/>
-        <w:rPr>
-          <w:color w:val="0E101A"/>
-          <w:sz w:val="24"/>
-          <w:szCs w:val="24"/>
-        </w:rPr>
-      </w:pPr>
-      <w:r>
-        <w:rPr>
-          <w:color w:val="0E101A"/>
-          <w:sz w:val="24"/>
-          <w:szCs w:val="24"/>
-        </w:rPr>
-        <w:t> </w:t>
-      </w:r>
-    </w:p>
-    <w:p>
-      <w:pPr>
-        <w:pStyle w:val="NormalWeb"/>
-        <w:spacing w:before="0" w:beforeAutospacing="0" w:after="0" w:afterAutospacing="0"/>
-        <w:jc w:val="both"/>
-        <w:rPr>
-          <w:color w:val="0E101A"/>
-          <w:sz w:val="24"/>
-          <w:szCs w:val="24"/>
-        </w:rPr>
-      </w:pPr>
-      <w:r>
-        <w:rPr>
           <w:rStyle w:val="Emphasis"/>
           <w:b/>
           <w:bCs/>
@@ -121,7 +162,7 @@
           <w:sz w:val="24"/>
           <w:szCs w:val="24"/>
         </w:rPr>
-        <w:t>(R3)"…One potential reason to accept this at CAV would be if the technique involved some novelty..."</w:t>
+        <w:t>..."</w:t>
       </w:r>
       <w:r>
         <w:rPr>
@@ -154,7 +195,25 @@
           <w:sz w:val="24"/>
           <w:szCs w:val="24"/>
         </w:rPr>
-        <w:t xml:space="preserve"> The CfP explicitly states that: </w:t>
+        <w:t xml:space="preserve"> The </w:t>
+      </w:r>
+      <w:proofErr w:type="spellStart"/>
+      <w:r>
+        <w:rPr>
+          <w:color w:val="0E101A"/>
+          <w:sz w:val="24"/>
+          <w:szCs w:val="24"/>
+        </w:rPr>
+        <w:t>CfP</w:t>
+      </w:r>
+      <w:proofErr w:type="spellEnd"/>
+      <w:r>
+        <w:rPr>
+          <w:color w:val="0E101A"/>
+          <w:sz w:val="24"/>
+          <w:szCs w:val="24"/>
+        </w:rPr>
+        <w:t xml:space="preserve"> explicitly states that: </w:t>
       </w:r>
       <w:r>
         <w:rPr>
@@ -189,7 +248,27 @@
           <w:sz w:val="24"/>
           <w:szCs w:val="24"/>
         </w:rPr>
-        <w:t>“I appreciate the application of formal methods in industrial applications…, and believe</w:t>
+        <w:t xml:space="preserve">“I appreciate the application of formal methods in industrial </w:t>
+      </w:r>
+      <w:proofErr w:type="gramStart"/>
+      <w:r>
+        <w:rPr>
+          <w:rStyle w:val="Emphasis"/>
+          <w:color w:val="0E101A"/>
+          <w:sz w:val="24"/>
+          <w:szCs w:val="24"/>
+        </w:rPr>
+        <w:t>applications…,</w:t>
+      </w:r>
+      <w:proofErr w:type="gramEnd"/>
+      <w:r>
+        <w:rPr>
+          <w:rStyle w:val="Emphasis"/>
+          <w:color w:val="0E101A"/>
+          <w:sz w:val="24"/>
+          <w:szCs w:val="24"/>
+        </w:rPr>
+        <w:t xml:space="preserve"> and believe</w:t>
       </w:r>
       <w:r>
         <w:rPr>
@@ -215,7 +294,34 @@
           <w:sz w:val="24"/>
           <w:szCs w:val="24"/>
         </w:rPr>
-        <w:t>"The paper is one of the first to apply formal methods to PV system design... I think it's fantastic to see researchers applying formal methods in areas related to renewable energy"</w:t>
+        <w:t>"The paper is one of the first to apply formal methods to PV system design... I think it's fantastic to see researchers applying formal methods in areas related to renewable energy</w:t>
+      </w:r>
+      <w:r>
+        <w:rPr>
+          <w:rStyle w:val="Emphasis"/>
+          <w:color w:val="0E101A"/>
+          <w:sz w:val="24"/>
+          <w:szCs w:val="24"/>
+        </w:rPr>
+        <w:t xml:space="preserve">… </w:t>
+      </w:r>
+      <w:r>
+        <w:rPr>
+          <w:rStyle w:val="Emphasis"/>
+          <w:color w:val="0E101A"/>
+          <w:sz w:val="24"/>
+          <w:szCs w:val="24"/>
+        </w:rPr>
+        <w:t>and the experimental results seem good</w:t>
+      </w:r>
+      <w:r>
+        <w:rPr>
+          <w:rStyle w:val="Emphasis"/>
+          <w:color w:val="0E101A"/>
+          <w:sz w:val="24"/>
+          <w:szCs w:val="24"/>
+        </w:rPr>
+        <w:t>"</w:t>
       </w:r>
       <w:r>
         <w:rPr>
@@ -292,15 +398,34 @@
           <w:sz w:val="24"/>
           <w:szCs w:val="24"/>
         </w:rPr>
-        <w:t>the traditional one..."</w:t>
-      </w:r>
-      <w:r>
-        <w:rPr>
-          <w:color w:val="0E101A"/>
-          <w:sz w:val="24"/>
-          <w:szCs w:val="24"/>
-        </w:rPr>
-        <w:t>. In this section, we provide details of the main differences in our approach to standard CEGIS. Besides, we model the optimality objective explicitly as stated in Section 3: </w:t>
+        <w:t>the traditional one...</w:t>
+      </w:r>
+      <w:proofErr w:type="gramStart"/>
+      <w:r>
+        <w:rPr>
+          <w:rStyle w:val="Emphasis"/>
+          <w:color w:val="0E101A"/>
+          <w:sz w:val="24"/>
+          <w:szCs w:val="24"/>
+        </w:rPr>
+        <w:t>"</w:t>
+      </w:r>
+      <w:r>
+        <w:rPr>
+          <w:color w:val="0E101A"/>
+          <w:sz w:val="24"/>
+          <w:szCs w:val="24"/>
+        </w:rPr>
+        <w:t>.</w:t>
+      </w:r>
+      <w:proofErr w:type="gramEnd"/>
+      <w:r>
+        <w:rPr>
+          <w:color w:val="0E101A"/>
+          <w:sz w:val="24"/>
+          <w:szCs w:val="24"/>
+        </w:rPr>
+        <w:t xml:space="preserve"> In this section, we provide details of the main differences in our approach to standard CEGIS. Besides, we model the optimality objective explicitly as stated in Section 3: </w:t>
       </w:r>
       <w:r>
         <w:rPr>
@@ -318,15 +443,34 @@
           <w:sz w:val="24"/>
           <w:szCs w:val="24"/>
         </w:rPr>
-        <w:t>romise between two objectives: power reliability and system cost..."</w:t>
-      </w:r>
-      <w:r>
-        <w:rPr>
-          <w:color w:val="0E101A"/>
-          <w:sz w:val="24"/>
-          <w:szCs w:val="24"/>
-        </w:rPr>
-        <w:t>. As described in Section 2.1, the VERIFY phase is responsible for obtaining the lowest cost (minimum cost is the optimization objective function).</w:t>
+        <w:t>romise between two objectives: power reliability and system cost...</w:t>
+      </w:r>
+      <w:proofErr w:type="gramStart"/>
+      <w:r>
+        <w:rPr>
+          <w:rStyle w:val="Emphasis"/>
+          <w:color w:val="0E101A"/>
+          <w:sz w:val="24"/>
+          <w:szCs w:val="24"/>
+        </w:rPr>
+        <w:t>"</w:t>
+      </w:r>
+      <w:r>
+        <w:rPr>
+          <w:color w:val="0E101A"/>
+          <w:sz w:val="24"/>
+          <w:szCs w:val="24"/>
+        </w:rPr>
+        <w:t>.</w:t>
+      </w:r>
+      <w:proofErr w:type="gramEnd"/>
+      <w:r>
+        <w:rPr>
+          <w:color w:val="0E101A"/>
+          <w:sz w:val="24"/>
+          <w:szCs w:val="24"/>
+        </w:rPr>
+        <w:t xml:space="preserve"> As described in Section 2.1, the VERIFY phase is responsible for obtaining the lowest cost (minimum cost is the optimization objective function).</w:t>
       </w:r>
     </w:p>
     <w:p>
@@ -486,7 +630,27 @@
           <w:sz w:val="24"/>
           <w:szCs w:val="24"/>
         </w:rPr>
-        <w:t>"CPAchecker was able to synthesize the optimal sizing in six out of seven case studies (cases 1 to 6)"</w:t>
+        <w:t>"</w:t>
+      </w:r>
+      <w:proofErr w:type="spellStart"/>
+      <w:r>
+        <w:rPr>
+          <w:rStyle w:val="Emphasis"/>
+          <w:color w:val="0E101A"/>
+          <w:sz w:val="24"/>
+          <w:szCs w:val="24"/>
+        </w:rPr>
+        <w:t>CPAchecker</w:t>
+      </w:r>
+      <w:proofErr w:type="spellEnd"/>
+      <w:r>
+        <w:rPr>
+          <w:rStyle w:val="Emphasis"/>
+          <w:color w:val="0E101A"/>
+          <w:sz w:val="24"/>
+          <w:szCs w:val="24"/>
+        </w:rPr>
+        <w:t xml:space="preserve"> was able to synthesize the optimal sizing in six out of seven case studies (cases 1 to 6)"</w:t>
       </w:r>
       <w:r>
         <w:rPr>
@@ -612,15 +776,7 @@
           <w:sz w:val="24"/>
           <w:szCs w:val="24"/>
         </w:rPr>
-        <w:t>er for C/C++, which we used to implement our synthesis algorithm (similar to https://doi.org/10.1007/978-3-319-96145-3_15). We tried to use SMT solvers directly using the SMT-lib format. However, they have all struggled with the discharged verification con</w:t>
-      </w:r>
-      <w:r>
-        <w:rPr>
-          <w:color w:val="0E101A"/>
-          <w:sz w:val="24"/>
-          <w:szCs w:val="24"/>
-        </w:rPr>
-        <w:t xml:space="preserve">ditions (VCs) </w:t>
+        <w:t xml:space="preserve">er for C/C++, which we used to implement our synthesis algorithm (similar to https://doi.org/10.1007/978-3-319-96145-3_15). We tried to use SMT solvers directly using the SMT-lib format. </w:t>
       </w:r>
       <w:r>
         <w:rPr>
@@ -629,15 +785,59 @@
           <w:szCs w:val="24"/>
         </w:rPr>
         <w:lastRenderedPageBreak/>
-        <w:t>resulting from Algorithm 1 (cf. Section 3); in particular, we tried the SMT solvers Z3 and Boolector. State-of-the-art software model checkers are doing an excellent job of simplifying the VCs before invoking the underlying SMT solvers. Since</w:t>
-      </w:r>
-      <w:r>
-        <w:rPr>
-          <w:color w:val="0E101A"/>
-          <w:sz w:val="24"/>
-          <w:szCs w:val="24"/>
-        </w:rPr>
-        <w:t xml:space="preserve"> we also wrote Algorithm 1 in the C programming language, we were able to find one software model checker (CPAchecker), which could deal with the VCs produced from Algorithm 1.</w:t>
+        <w:t>However, they have all struggled with the discharged verification con</w:t>
+      </w:r>
+      <w:r>
+        <w:rPr>
+          <w:color w:val="0E101A"/>
+          <w:sz w:val="24"/>
+          <w:szCs w:val="24"/>
+        </w:rPr>
+        <w:t xml:space="preserve">ditions (VCs) resulting from Algorithm 1 (cf. Section 3); in particular, we tried the SMT solvers Z3 and </w:t>
+      </w:r>
+      <w:proofErr w:type="spellStart"/>
+      <w:r>
+        <w:rPr>
+          <w:color w:val="0E101A"/>
+          <w:sz w:val="24"/>
+          <w:szCs w:val="24"/>
+        </w:rPr>
+        <w:t>Boolector</w:t>
+      </w:r>
+      <w:proofErr w:type="spellEnd"/>
+      <w:r>
+        <w:rPr>
+          <w:color w:val="0E101A"/>
+          <w:sz w:val="24"/>
+          <w:szCs w:val="24"/>
+        </w:rPr>
+        <w:t>. State-of-the-art software model checkers are doing an excellent job of simplifying the VCs before invoking the underlying SMT solvers. Since</w:t>
+      </w:r>
+      <w:r>
+        <w:rPr>
+          <w:color w:val="0E101A"/>
+          <w:sz w:val="24"/>
+          <w:szCs w:val="24"/>
+        </w:rPr>
+        <w:t xml:space="preserve"> we also wrote Algorithm 1 in the C programming language, we were able to find one software model checker (</w:t>
+      </w:r>
+      <w:proofErr w:type="spellStart"/>
+      <w:r>
+        <w:rPr>
+          <w:color w:val="0E101A"/>
+          <w:sz w:val="24"/>
+          <w:szCs w:val="24"/>
+        </w:rPr>
+        <w:t>CPAchecker</w:t>
+      </w:r>
+      <w:proofErr w:type="spellEnd"/>
+      <w:r>
+        <w:rPr>
+          <w:color w:val="0E101A"/>
+          <w:sz w:val="24"/>
+          <w:szCs w:val="24"/>
+        </w:rPr>
+        <w:t>), which could deal with the VCs produced from Algorithm 1.</w:t>
       </w:r>
     </w:p>
     <w:p>
@@ -829,62 +1029,86 @@
           <w:iCs/>
           <w:color w:val="0E101A"/>
         </w:rPr>
-        <w:t>(R2)"Where does the verification step occur in Algorithm 1?... the VERIFY and SYNTHESIZE phases don't show up..."</w:t>
-      </w:r>
+        <w:t>(R2)"Where does the verification step occur in Algorithm 1</w:t>
+      </w:r>
+      <w:proofErr w:type="gramStart"/>
       <w:r>
         <w:rPr>
           <w:rFonts w:ascii="Times New Roman" w:eastAsia="Times New Roman" w:hAnsi="Times New Roman" w:cs="Times New Roman"/>
-        </w:rPr>
-        <w:t> -- The SYNTHESIZE phase is obtained by a possible combination of equipment that meets the properties collected from the electrical requirements of the equipment itself, e.g., power, current, or voltage (cf. Section 3). This phase produces one feasible solution in line 20 of Algorithm 1 in terms of equipment and configuration (among 40 equipment items). The algorithm reaches line 21 with the cost related to this feasible solution. The VERIFY phase in line 22 ensures that only the lowest cost for some specific equipment combination will lead to a FAIL output (counterexample with equipment list and cost). The process is iterative since the "assert" statement in line 22 will perform a check, and the step of the iteration will be adjusted to a higher value if there exists no “FAIL”. The VERIFY phase can lead to "SUCCESS" if there exists no feasible solution, and the for-loop started in line 6 reaches the maximum cost. We will address this comment in a revised version of our manuscript.</w:t>
-      </w:r>
-    </w:p>
-    <w:p>
-      <w:pPr>
-        <w:pStyle w:val="NormalWeb"/>
-        <w:spacing w:before="0" w:beforeAutospacing="0" w:after="0" w:afterAutospacing="0"/>
-        <w:jc w:val="both"/>
-        <w:rPr>
-          <w:color w:val="0E101A"/>
-          <w:sz w:val="24"/>
-          <w:szCs w:val="24"/>
-        </w:rPr>
-      </w:pPr>
-      <w:r>
-        <w:rPr>
-          <w:color w:val="0E101A"/>
-          <w:sz w:val="24"/>
-          <w:szCs w:val="24"/>
-        </w:rPr>
-        <w:t> </w:t>
-      </w:r>
-    </w:p>
-    <w:p>
-      <w:pPr>
-        <w:pStyle w:val="NormalWeb"/>
-        <w:spacing w:before="0" w:beforeAutospacing="0" w:after="0" w:afterAutospacing="0"/>
-        <w:jc w:val="both"/>
-        <w:rPr>
-          <w:color w:val="0E101A"/>
-          <w:sz w:val="24"/>
-          <w:szCs w:val="24"/>
-        </w:rPr>
-      </w:pPr>
-      <w:r>
-        <w:rPr>
-          <w:rStyle w:val="Emphasis"/>
           <w:b/>
           <w:bCs/>
-          <w:color w:val="0E101A"/>
-          <w:sz w:val="24"/>
-          <w:szCs w:val="24"/>
-        </w:rPr>
-        <w:t>(R2)"My understanding is that the verification step uses a model</w:t>
-      </w:r>
-      <w:r>
-        <w:rPr>
-          <w:rStyle w:val="Emphasis"/>
+          <w:i/>
+          <w:iCs/>
+          <w:color w:val="0E101A"/>
+        </w:rPr>
+        <w:t>?...</w:t>
+      </w:r>
+      <w:proofErr w:type="gramEnd"/>
+      <w:r>
+        <w:rPr>
+          <w:rFonts w:ascii="Times New Roman" w:eastAsia="Times New Roman" w:hAnsi="Times New Roman" w:cs="Times New Roman"/>
           <w:b/>
           <w:bCs/>
+          <w:i/>
+          <w:iCs/>
+          <w:color w:val="0E101A"/>
+        </w:rPr>
+        <w:t xml:space="preserve"> the VERIFY and SYNTHESIZE phases don't show up..."</w:t>
+      </w:r>
+      <w:r>
+        <w:rPr>
+          <w:rFonts w:ascii="Times New Roman" w:eastAsia="Times New Roman" w:hAnsi="Times New Roman" w:cs="Times New Roman"/>
+        </w:rPr>
+        <w:t> -- The SYNTHESIZE phase is obtained by a possible combination of equipment that meets the properties collected from the electrical requirements of the equipment itself, e.g., power, current, or voltage (cf. Section 3). This phase produces one feasible solution in line 20 of Algorithm 1 in terms of equipment and configuration (among 40 equipment items). The algorithm reaches line 21 with the cost related to this feasible solution. The VERIFY phase in line 22 ensures that only the lowest cost for some specific equipment combination will lead to a FAIL output (counterexample with equipment list and cost). The process is iterative since the "assert" statement in line 22 will perform a check, and the step of the iteration will be adjusted to a higher value if there exists no “FAIL”. The VERIFY phase can lead to "SUCCESS" if there exists no feasible solution, and the for-loop started in line 6 reaches the maximum cost. We will address this comment in a revised version of our manuscript.</w:t>
+      </w:r>
+    </w:p>
+    <w:p>
+      <w:pPr>
+        <w:pStyle w:val="NormalWeb"/>
+        <w:spacing w:before="0" w:beforeAutospacing="0" w:after="0" w:afterAutospacing="0"/>
+        <w:jc w:val="both"/>
+        <w:rPr>
+          <w:color w:val="0E101A"/>
+          <w:sz w:val="24"/>
+          <w:szCs w:val="24"/>
+        </w:rPr>
+      </w:pPr>
+      <w:r>
+        <w:rPr>
+          <w:color w:val="0E101A"/>
+          <w:sz w:val="24"/>
+          <w:szCs w:val="24"/>
+        </w:rPr>
+        <w:t> </w:t>
+      </w:r>
+    </w:p>
+    <w:p>
+      <w:pPr>
+        <w:pStyle w:val="NormalWeb"/>
+        <w:spacing w:before="0" w:beforeAutospacing="0" w:after="0" w:afterAutospacing="0"/>
+        <w:jc w:val="both"/>
+        <w:rPr>
+          <w:color w:val="0E101A"/>
+          <w:sz w:val="24"/>
+          <w:szCs w:val="24"/>
+        </w:rPr>
+      </w:pPr>
+      <w:r>
+        <w:rPr>
+          <w:rStyle w:val="Emphasis"/>
+          <w:b/>
+          <w:bCs/>
+          <w:color w:val="0E101A"/>
+          <w:sz w:val="24"/>
+          <w:szCs w:val="24"/>
+        </w:rPr>
+        <w:t>(R2)"My understanding is that the verification step uses a model</w:t>
+      </w:r>
+      <w:r>
+        <w:rPr>
+          <w:rStyle w:val="Emphasis"/>
+          <w:b/>
+          <w:bCs/>
           <w:color w:val="0E101A"/>
           <w:sz w:val="24"/>
           <w:szCs w:val="24"/>
@@ -905,24 +1129,33 @@
           <w:sz w:val="24"/>
           <w:szCs w:val="24"/>
         </w:rPr>
-        <w:t xml:space="preserve">al characteristic of the equipment (to combine electrical compatibility among equipment, as current, voltage, or power), from the assume statements included explicitly in Algorithm 1, and from the objective function (minimum cost of the </w:t>
-      </w:r>
-      <w:r>
-        <w:rPr>
-          <w:color w:val="0E101A"/>
-          <w:sz w:val="24"/>
-          <w:szCs w:val="24"/>
-        </w:rPr>
-        <w:lastRenderedPageBreak/>
-        <w:t xml:space="preserve">feasible PV sizing </w:t>
-      </w:r>
-      <w:r>
-        <w:rPr>
-          <w:color w:val="0E101A"/>
-          <w:sz w:val="24"/>
-          <w:szCs w:val="24"/>
-        </w:rPr>
-        <w:t>solution). We created a specific page for specifying the resulting VCs (constraints and properties): see https://drive.google.com/file/d/1ByNJJTd9Xhb1cYijGKpCxLq-fm7jprSG/view?usp=sharing. </w:t>
+        <w:t xml:space="preserve">al characteristic of the equipment (to combine electrical compatibility among equipment, as current, voltage, or power), from the assume statements included explicitly in Algorithm 1, and from the objective function (minimum cost of the feasible PV sizing </w:t>
+      </w:r>
+      <w:r>
+        <w:rPr>
+          <w:color w:val="0E101A"/>
+          <w:sz w:val="24"/>
+          <w:szCs w:val="24"/>
+        </w:rPr>
+        <w:t>solution). We created a specific page for specifying the resulting VCs (constraints and properties): see https://drive.google.com/file/d/1ByNJJTd9Xhb1cYijGKpCxLq-fm7jprSG/view</w:t>
+      </w:r>
+      <w:proofErr w:type="gramStart"/>
+      <w:r>
+        <w:rPr>
+          <w:color w:val="0E101A"/>
+          <w:sz w:val="24"/>
+          <w:szCs w:val="24"/>
+        </w:rPr>
+        <w:t>?usp</w:t>
+      </w:r>
+      <w:proofErr w:type="gramEnd"/>
+      <w:r>
+        <w:rPr>
+          <w:color w:val="0E101A"/>
+          <w:sz w:val="24"/>
+          <w:szCs w:val="24"/>
+        </w:rPr>
+        <w:t>=sharing. </w:t>
       </w:r>
     </w:p>
     <w:p>

</xml_diff>